<commit_message>
Added a perspective and realism to the dungeon aesthetic
</commit_message>
<xml_diff>
--- a/Dev Logv2.docx
+++ b/Dev Logv2.docx
@@ -28,7 +28,15 @@
       </w:r>
     </w:p>
     <w:p>
-      <w:r>
+      <w:pPr>
+        <w:rPr>
+          <w:b/>
+        </w:rPr>
+      </w:pPr>
+      <w:r>
+        <w:rPr>
+          <w:b/>
+        </w:rPr>
         <w:t>Development log</w:t>
       </w:r>
     </w:p>
@@ -56,7 +64,7 @@
     </w:p>
     <w:p>
       <w:r>
-        <w:t>I did a bit of research in looking for small dungeons as well as layouts. With looking for the volcanic dungeons from WOW for inspiration.</w:t>
+        <w:t>I did research in looking for small dungeons as well as layouts. With looking for the volcanic dungeons from WOW for inspiration.</w:t>
       </w:r>
     </w:p>
     <w:p>
@@ -97,15 +105,27 @@
     </w:p>
     <w:p>
       <w:r>
-        <w:t>Finished light box of the concept Idea. Not going with a U shape for the dungeon, just a step, bridge and step to final room. I revisited one of our class time exercises and tried to bring a sense of wonder to the final room while eluding to it the entire time</w:t>
-      </w:r>
-      <w:r>
-        <w:t xml:space="preserve"> (t</w:t>
+        <w:t>Finished light box of the concept Idea. Not going with a U shape for the dungeon, just a step</w:t>
+      </w:r>
+      <w:r>
+        <w:t xml:space="preserve"> –</w:t>
+      </w:r>
+      <w:r>
+        <w:t xml:space="preserve"> bridge</w:t>
+      </w:r>
+      <w:r>
+        <w:t xml:space="preserve"> </w:t>
       </w:r>
       <w:bookmarkStart w:id="0" w:name="_GoBack"/>
       <w:bookmarkEnd w:id="0"/>
       <w:r>
-        <w:t>he vista effect)</w:t>
+        <w:t xml:space="preserve">- </w:t>
+      </w:r>
+      <w:r>
+        <w:t>step to final room. I revisited one of our class time exercises and tried to bring a sense of wonder to the final room while eluding to it the entire time</w:t>
+      </w:r>
+      <w:r>
+        <w:t xml:space="preserve"> (the vista effect)</w:t>
       </w:r>
       <w:r>
         <w:t>.</w:t>

</xml_diff>

<commit_message>
finishing the roof and finxing sides
</commit_message>
<xml_diff>
--- a/Dev Logv2.docx
+++ b/Dev Logv2.docx
@@ -2,31 +2,6 @@
 <file path=word/document.xml><?xml version="1.0" encoding="utf-8"?>
 <w:document xmlns:wpc="http://schemas.microsoft.com/office/word/2010/wordprocessingCanvas" xmlns:mc="http://schemas.openxmlformats.org/markup-compatibility/2006" xmlns:o="urn:schemas-microsoft-com:office:office" xmlns:r="http://schemas.openxmlformats.org/officeDocument/2006/relationships" xmlns:m="http://schemas.openxmlformats.org/officeDocument/2006/math" xmlns:v="urn:schemas-microsoft-com:vml" xmlns:wp14="http://schemas.microsoft.com/office/word/2010/wordprocessingDrawing" xmlns:wp="http://schemas.openxmlformats.org/drawingml/2006/wordprocessingDrawing" xmlns:w10="urn:schemas-microsoft-com:office:word" xmlns:w="http://schemas.openxmlformats.org/wordprocessingml/2006/main" xmlns:w14="http://schemas.microsoft.com/office/word/2010/wordml" xmlns:w15="http://schemas.microsoft.com/office/word/2012/wordml" xmlns:wpg="http://schemas.microsoft.com/office/word/2010/wordprocessingGroup" xmlns:wpi="http://schemas.microsoft.com/office/word/2010/wordprocessingInk" xmlns:wne="http://schemas.microsoft.com/office/word/2006/wordml" xmlns:wps="http://schemas.microsoft.com/office/word/2010/wordprocessingShape" mc:Ignorable="w14 w15 wp14">
   <w:body>
-    <w:p>
-      <w:r>
-        <w:t>Design goals</w:t>
-      </w:r>
-    </w:p>
-    <w:p>
-      <w:r>
-        <w:t xml:space="preserve">My initial design goals were to nearly mirror one of the </w:t>
-      </w:r>
-      <w:r>
-        <w:t>World of Warcraft (WOW)</w:t>
-      </w:r>
-      <w:r>
-        <w:t xml:space="preserve"> dungeons for a massive multiplayer online role playing game (MMORPG) experience. After careful consideration, I decided to blend the aesthetic of a WOW dungeon</w:t>
-      </w:r>
-      <w:r>
-        <w:t>s</w:t>
-      </w:r>
-      <w:r>
-        <w:t xml:space="preserve"> in with a small boss arena in the same genre. Then took the inspiration of WOW and the learning tools of class to design a small scale level which will include a mechanic introduction and a boss at the end. </w:t>
-      </w:r>
-      <w:r>
-        <w:t>Including altitude descent to signify suspense. Using a vista of the playable area to entice the player to traverse the level. And to make the level have a sense of wonder when coming to the boss room, by its’ larger size in comparison to the other segments of the dungeon. To then finish the level with a boss room which is bigger and more important than the others, to signify the finality and resolution to the purpose of the dungeon. With the aesthetic being, to be able to teleport out of the dungeon when the boss is defeated.</w:t>
-      </w:r>
-    </w:p>
     <w:p>
       <w:pPr>
         <w:rPr>
@@ -37,6 +12,39 @@
         <w:rPr>
           <w:b/>
         </w:rPr>
+        <w:t>Design goals</w:t>
+      </w:r>
+    </w:p>
+    <w:p>
+      <w:r>
+        <w:t xml:space="preserve">My initial design goals were to nearly mirror one of the </w:t>
+      </w:r>
+      <w:r>
+        <w:t>World of Warcraft (WOW)</w:t>
+      </w:r>
+      <w:r>
+        <w:t xml:space="preserve"> dungeons for a massive multiplayer online role playing game (MMORPG) experience. After careful consideration, I decided to blend the aesthetic of a WOW dungeon</w:t>
+      </w:r>
+      <w:r>
+        <w:t>s</w:t>
+      </w:r>
+      <w:r>
+        <w:t xml:space="preserve"> in with a small boss arena in the same genre. Then took the inspiration of WOW and the learning tools of class to design a small scale level which will include a mechanic introduction and a boss at the end. </w:t>
+      </w:r>
+      <w:r>
+        <w:t>Including altitude descent to signify suspense. Using a vista of the playable area to entice the player to traverse the level. And to make the level have a sense of wonder when coming to the boss room, by its’ larger size in comparison to the other segments of the dungeon. To then finish the level with a boss room which is bigger and more important than the others, to signify the finality and resolution to the purpose of the dungeon. With the aesthetic being, to be able to teleport out of the dungeon when the boss is defeated.</w:t>
+      </w:r>
+    </w:p>
+    <w:p>
+      <w:pPr>
+        <w:rPr>
+          <w:b/>
+        </w:rPr>
+      </w:pPr>
+      <w:r>
+        <w:rPr>
+          <w:b/>
+        </w:rPr>
         <w:t>Development log</w:t>
       </w:r>
     </w:p>
@@ -176,6 +184,14 @@
       </w:r>
       <w:r>
         <w:t xml:space="preserve"> ideas of HOW to dress the dungeon.</w:t>
+      </w:r>
+    </w:p>
+    <w:p>
+      <w:r>
+        <w:t xml:space="preserve">As the brief says that we can find any </w:t>
+      </w:r>
+      <w:r>
+        <w:t>assets we wish, I looked on the asset store to find some props worth using to help the aesthetic. I found a treasure chest a dragon to sell the boss.</w:t>
       </w:r>
       <w:bookmarkStart w:id="0" w:name="_GoBack"/>
       <w:bookmarkEnd w:id="0"/>

</xml_diff>